<commit_message>
Incluindo imagem, tabela e quebra de linha
</commit_message>
<xml_diff>
--- a/demo.docx
+++ b/demo.docx
@@ -67,9 +67,264 @@
         <w:pStyle w:val="NoSpacing"/>
       </w:pPr>
       <w:r>
-        <w:t>Formatação "No spacing"</w:t>
+        <w:t>Formatação "No Spacing"</w:t>
       </w:r>
     </w:p>
+    <w:p>
+      <w:pPr>
+        <w:pStyle w:val="Heading1"/>
+      </w:pPr>
+      <w:r>
+        <w:t>Formatação "Heading1"</w:t>
+      </w:r>
+    </w:p>
+    <w:p>
+      <w:pPr>
+        <w:pStyle w:val="Heading2"/>
+      </w:pPr>
+      <w:r>
+        <w:t>Formatação "Heading 2"</w:t>
+      </w:r>
+    </w:p>
+    <w:p>
+      <w:pPr>
+        <w:pStyle w:val="Heading3"/>
+      </w:pPr>
+      <w:r>
+        <w:t>Formatação "Heading 3"</w:t>
+      </w:r>
+    </w:p>
+    <w:p>
+      <w:pPr>
+        <w:pStyle w:val="Title"/>
+      </w:pPr>
+      <w:r>
+        <w:t>Formatação "Title"</w:t>
+      </w:r>
+    </w:p>
+    <w:p>
+      <w:pPr>
+        <w:pStyle w:val="Subtitle"/>
+      </w:pPr>
+      <w:r>
+        <w:t>Formatação "Subtitle"</w:t>
+      </w:r>
+    </w:p>
+    <w:p>
+      <w:pPr>
+        <w:pStyle w:val="Quote"/>
+      </w:pPr>
+      <w:r>
+        <w:t>Formatação "Quote"</w:t>
+      </w:r>
+    </w:p>
+    <w:p>
+      <w:pPr>
+        <w:pStyle w:val="IntenseQuote"/>
+      </w:pPr>
+      <w:r>
+        <w:t>Formatação "Intense Quote"</w:t>
+      </w:r>
+    </w:p>
+    <w:p>
+      <w:pPr>
+        <w:pStyle w:val="ListParagraph"/>
+      </w:pPr>
+      <w:r>
+        <w:t>Formatação "List Paragraph"</w:t>
+      </w:r>
+    </w:p>
+    <w:p>
+      <w:pPr>
+        <w:pStyle w:val="ListBullet"/>
+      </w:pPr>
+      <w:r>
+        <w:t>Primeiro item em uma lista com pontos</w:t>
+      </w:r>
+    </w:p>
+    <w:p>
+      <w:pPr>
+        <w:pStyle w:val="ListNumber"/>
+      </w:pPr>
+      <w:r>
+        <w:t>primeiro item em uma lista numerada</w:t>
+      </w:r>
+    </w:p>
+    <w:p>
+      <w:r>
+        <w:drawing>
+          <wp:inline xmlns:a="http://schemas.openxmlformats.org/drawingml/2006/main" xmlns:pic="http://schemas.openxmlformats.org/drawingml/2006/picture">
+            <wp:extent cx="1890000" cy="1904882"/>
+            <wp:docPr id="1" name="Picture 1"/>
+            <wp:cNvGraphicFramePr>
+              <a:graphicFrameLocks noChangeAspect="1"/>
+            </wp:cNvGraphicFramePr>
+            <a:graphic>
+              <a:graphicData uri="http://schemas.openxmlformats.org/drawingml/2006/picture">
+                <pic:pic>
+                  <pic:nvPicPr>
+                    <pic:cNvPr id="0" name="computador.png"/>
+                    <pic:cNvPicPr/>
+                  </pic:nvPicPr>
+                  <pic:blipFill>
+                    <a:blip r:embed="rId9"/>
+                    <a:stretch>
+                      <a:fillRect/>
+                    </a:stretch>
+                  </pic:blipFill>
+                  <pic:spPr>
+                    <a:xfrm>
+                      <a:off x="0" y="0"/>
+                      <a:ext cx="1890000" cy="1904882"/>
+                    </a:xfrm>
+                    <a:prstGeom prst="rect"/>
+                  </pic:spPr>
+                </pic:pic>
+              </a:graphicData>
+            </a:graphic>
+          </wp:inline>
+        </w:drawing>
+      </w:r>
+    </w:p>
+    <w:tbl>
+      <w:tblPr>
+        <w:tblW w:type="auto" w:w="0"/>
+        <w:tblLook w:firstColumn="1" w:firstRow="1" w:lastColumn="0" w:lastRow="0" w:noHBand="0" w:noVBand="1" w:val="04A0"/>
+      </w:tblPr>
+      <w:tblGrid>
+        <w:gridCol w:w="2880"/>
+        <w:gridCol w:w="2880"/>
+        <w:gridCol w:w="2880"/>
+      </w:tblGrid>
+      <w:tr>
+        <w:tc>
+          <w:tcPr>
+            <w:tcW w:type="dxa" w:w="2880"/>
+          </w:tcPr>
+          <w:p>
+            <w:r>
+              <w:t>Quantidade</w:t>
+            </w:r>
+          </w:p>
+        </w:tc>
+        <w:tc>
+          <w:tcPr>
+            <w:tcW w:type="dxa" w:w="2880"/>
+          </w:tcPr>
+          <w:p>
+            <w:r>
+              <w:t>Id</w:t>
+            </w:r>
+          </w:p>
+        </w:tc>
+        <w:tc>
+          <w:tcPr>
+            <w:tcW w:type="dxa" w:w="2880"/>
+          </w:tcPr>
+          <w:p>
+            <w:r>
+              <w:t>Descrição</w:t>
+            </w:r>
+          </w:p>
+        </w:tc>
+      </w:tr>
+      <w:tr>
+        <w:tc>
+          <w:tcPr>
+            <w:tcW w:type="dxa" w:w="2880"/>
+          </w:tcPr>
+          <w:p>
+            <w:r>
+              <w:t>3</w:t>
+            </w:r>
+          </w:p>
+        </w:tc>
+        <w:tc>
+          <w:tcPr>
+            <w:tcW w:type="dxa" w:w="2880"/>
+          </w:tcPr>
+          <w:p>
+            <w:r>
+              <w:t>101</w:t>
+            </w:r>
+          </w:p>
+        </w:tc>
+        <w:tc>
+          <w:tcPr>
+            <w:tcW w:type="dxa" w:w="2880"/>
+          </w:tcPr>
+          <w:p>
+            <w:r>
+              <w:t>maça</w:t>
+            </w:r>
+          </w:p>
+        </w:tc>
+      </w:tr>
+      <w:tr>
+        <w:tc>
+          <w:tcPr>
+            <w:tcW w:type="dxa" w:w="2880"/>
+          </w:tcPr>
+          <w:p>
+            <w:r>
+              <w:t>7</w:t>
+            </w:r>
+          </w:p>
+        </w:tc>
+        <w:tc>
+          <w:tcPr>
+            <w:tcW w:type="dxa" w:w="2880"/>
+          </w:tcPr>
+          <w:p>
+            <w:r>
+              <w:t>422</w:t>
+            </w:r>
+          </w:p>
+        </w:tc>
+        <w:tc>
+          <w:tcPr>
+            <w:tcW w:type="dxa" w:w="2880"/>
+          </w:tcPr>
+          <w:p>
+            <w:r>
+              <w:t>ovos</w:t>
+            </w:r>
+          </w:p>
+        </w:tc>
+      </w:tr>
+      <w:tr>
+        <w:tc>
+          <w:tcPr>
+            <w:tcW w:type="dxa" w:w="2880"/>
+          </w:tcPr>
+          <w:p>
+            <w:r>
+              <w:t>4</w:t>
+            </w:r>
+          </w:p>
+        </w:tc>
+        <w:tc>
+          <w:tcPr>
+            <w:tcW w:type="dxa" w:w="2880"/>
+          </w:tcPr>
+          <w:p>
+            <w:r>
+              <w:t>631</w:t>
+            </w:r>
+          </w:p>
+        </w:tc>
+        <w:tc>
+          <w:tcPr>
+            <w:tcW w:type="dxa" w:w="2880"/>
+          </w:tcPr>
+          <w:p>
+            <w:r>
+              <w:t>Banana</w:t>
+            </w:r>
+          </w:p>
+        </w:tc>
+      </w:tr>
+    </w:tbl>
     <w:sectPr>
       <w:pgSz w:w="12240" w:h="15840"/>
       <w:pgMar w:top="1440" w:right="1800" w:bottom="1440" w:left="1800" w:header="720" w:footer="720" w:gutter="0"/>

</xml_diff>